<commit_message>
A report about our project
</commit_message>
<xml_diff>
--- a/Report.docx
+++ b/Report.docx
@@ -781,13 +781,14 @@
           <w:tab w:val="left" w:pos="4140"/>
           <w:tab w:val="left" w:pos="7740"/>
         </w:tabs>
-        <w:jc w:val="both"/>
+        <w:ind w:left="-900" w:right="-990"/>
+        <w:jc w:val="center"/>
         <w:rPr>
           <w:rFonts w:ascii="Times New Roman" w:hAnsi="Times New Roman" w:cs="Times New Roman"/>
           <w:b/>
           <w:bCs/>
-          <w:sz w:val="32"/>
-          <w:szCs w:val="32"/>
+          <w:sz w:val="34"/>
+          <w:szCs w:val="34"/>
         </w:rPr>
       </w:pPr>
       <w:r>
@@ -795,8 +796,878 @@
           <w:rFonts w:ascii="Times New Roman" w:hAnsi="Times New Roman" w:cs="Times New Roman"/>
           <w:b/>
           <w:bCs/>
-          <w:sz w:val="32"/>
-          <w:szCs w:val="32"/>
+          <w:sz w:val="34"/>
+          <w:szCs w:val="34"/>
+        </w:rPr>
+        <w:lastRenderedPageBreak/>
+        <w:t>MỤC LỤC</w:t>
+      </w:r>
+    </w:p>
+    <w:sdt>
+      <w:sdtPr>
+        <w:id w:val="1030692855"/>
+        <w:docPartObj>
+          <w:docPartGallery w:val="Table of Contents"/>
+          <w:docPartUnique/>
+        </w:docPartObj>
+      </w:sdtPr>
+      <w:sdtEndPr>
+        <w:rPr>
+          <w:rFonts w:asciiTheme="minorHAnsi" w:eastAsiaTheme="minorHAnsi" w:hAnsiTheme="minorHAnsi" w:cstheme="minorBidi"/>
+          <w:b/>
+          <w:bCs/>
+          <w:noProof/>
+          <w:color w:val="auto"/>
+          <w:sz w:val="22"/>
+          <w:szCs w:val="22"/>
+        </w:rPr>
+      </w:sdtEndPr>
+      <w:sdtContent>
+        <w:p>
+          <w:pPr>
+            <w:pStyle w:val="TOCHeading"/>
+            <w:rPr>
+              <w:rFonts w:ascii="Times New Roman" w:hAnsi="Times New Roman" w:cs="Times New Roman"/>
+              <w:sz w:val="26"/>
+              <w:szCs w:val="26"/>
+            </w:rPr>
+          </w:pPr>
+        </w:p>
+        <w:p>
+          <w:pPr>
+            <w:pStyle w:val="TOC1"/>
+            <w:tabs>
+              <w:tab w:val="right" w:leader="dot" w:pos="9350"/>
+            </w:tabs>
+            <w:rPr>
+              <w:rFonts w:ascii="Times New Roman" w:hAnsi="Times New Roman"/>
+              <w:noProof/>
+              <w:sz w:val="26"/>
+              <w:szCs w:val="26"/>
+            </w:rPr>
+          </w:pPr>
+          <w:r>
+            <w:rPr>
+              <w:rFonts w:ascii="Times New Roman" w:hAnsi="Times New Roman"/>
+              <w:sz w:val="26"/>
+              <w:szCs w:val="26"/>
+            </w:rPr>
+            <w:fldChar w:fldCharType="begin"/>
+          </w:r>
+          <w:r>
+            <w:rPr>
+              <w:rFonts w:ascii="Times New Roman" w:hAnsi="Times New Roman"/>
+              <w:sz w:val="26"/>
+              <w:szCs w:val="26"/>
+            </w:rPr>
+            <w:instrText xml:space="preserve"> TOC \o "1-3" \h \z \u </w:instrText>
+          </w:r>
+          <w:r>
+            <w:rPr>
+              <w:rFonts w:ascii="Times New Roman" w:hAnsi="Times New Roman"/>
+              <w:sz w:val="26"/>
+              <w:szCs w:val="26"/>
+            </w:rPr>
+            <w:fldChar w:fldCharType="separate"/>
+          </w:r>
+          <w:hyperlink w:anchor="_Toc79148844" w:history="1">
+            <w:r>
+              <w:rPr>
+                <w:rStyle w:val="Hyperlink"/>
+                <w:rFonts w:ascii="Times New Roman" w:hAnsi="Times New Roman"/>
+                <w:noProof/>
+                <w:sz w:val="26"/>
+                <w:szCs w:val="26"/>
+              </w:rPr>
+              <w:t>1. Mục tiêu đồ án</w:t>
+            </w:r>
+            <w:r>
+              <w:rPr>
+                <w:rFonts w:ascii="Times New Roman" w:hAnsi="Times New Roman"/>
+                <w:noProof/>
+                <w:webHidden/>
+                <w:sz w:val="26"/>
+                <w:szCs w:val="26"/>
+              </w:rPr>
+              <w:tab/>
+            </w:r>
+            <w:r>
+              <w:rPr>
+                <w:rFonts w:ascii="Times New Roman" w:hAnsi="Times New Roman"/>
+                <w:noProof/>
+                <w:webHidden/>
+                <w:sz w:val="26"/>
+                <w:szCs w:val="26"/>
+              </w:rPr>
+              <w:fldChar w:fldCharType="begin"/>
+            </w:r>
+            <w:r>
+              <w:rPr>
+                <w:rFonts w:ascii="Times New Roman" w:hAnsi="Times New Roman"/>
+                <w:noProof/>
+                <w:webHidden/>
+                <w:sz w:val="26"/>
+                <w:szCs w:val="26"/>
+              </w:rPr>
+              <w:instrText xml:space="preserve"> PAGEREF _Toc79148844 \h </w:instrText>
+            </w:r>
+            <w:r>
+              <w:rPr>
+                <w:rFonts w:ascii="Times New Roman" w:hAnsi="Times New Roman"/>
+                <w:noProof/>
+                <w:webHidden/>
+                <w:sz w:val="26"/>
+                <w:szCs w:val="26"/>
+              </w:rPr>
+            </w:r>
+            <w:r>
+              <w:rPr>
+                <w:rFonts w:ascii="Times New Roman" w:hAnsi="Times New Roman"/>
+                <w:noProof/>
+                <w:webHidden/>
+                <w:sz w:val="26"/>
+                <w:szCs w:val="26"/>
+              </w:rPr>
+              <w:fldChar w:fldCharType="separate"/>
+            </w:r>
+            <w:r>
+              <w:rPr>
+                <w:rFonts w:ascii="Times New Roman" w:hAnsi="Times New Roman"/>
+                <w:noProof/>
+                <w:webHidden/>
+                <w:sz w:val="26"/>
+                <w:szCs w:val="26"/>
+              </w:rPr>
+              <w:t>2</w:t>
+            </w:r>
+            <w:r>
+              <w:rPr>
+                <w:rFonts w:ascii="Times New Roman" w:hAnsi="Times New Roman"/>
+                <w:noProof/>
+                <w:webHidden/>
+                <w:sz w:val="26"/>
+                <w:szCs w:val="26"/>
+              </w:rPr>
+              <w:fldChar w:fldCharType="end"/>
+            </w:r>
+          </w:hyperlink>
+        </w:p>
+        <w:p>
+          <w:pPr>
+            <w:pStyle w:val="TOC1"/>
+            <w:tabs>
+              <w:tab w:val="right" w:leader="dot" w:pos="9350"/>
+            </w:tabs>
+            <w:rPr>
+              <w:rFonts w:ascii="Times New Roman" w:hAnsi="Times New Roman"/>
+              <w:noProof/>
+              <w:sz w:val="26"/>
+              <w:szCs w:val="26"/>
+            </w:rPr>
+          </w:pPr>
+          <w:hyperlink w:anchor="_Toc79148845" w:history="1">
+            <w:r>
+              <w:rPr>
+                <w:rStyle w:val="Hyperlink"/>
+                <w:rFonts w:ascii="Times New Roman" w:hAnsi="Times New Roman"/>
+                <w:noProof/>
+                <w:sz w:val="26"/>
+                <w:szCs w:val="26"/>
+              </w:rPr>
+              <w:t>2. Đánh giá mức độ hoàn thành và bảng phân chia công việc</w:t>
+            </w:r>
+            <w:r>
+              <w:rPr>
+                <w:rFonts w:ascii="Times New Roman" w:hAnsi="Times New Roman"/>
+                <w:noProof/>
+                <w:webHidden/>
+                <w:sz w:val="26"/>
+                <w:szCs w:val="26"/>
+              </w:rPr>
+              <w:tab/>
+            </w:r>
+            <w:r>
+              <w:rPr>
+                <w:rFonts w:ascii="Times New Roman" w:hAnsi="Times New Roman"/>
+                <w:noProof/>
+                <w:webHidden/>
+                <w:sz w:val="26"/>
+                <w:szCs w:val="26"/>
+              </w:rPr>
+              <w:fldChar w:fldCharType="begin"/>
+            </w:r>
+            <w:r>
+              <w:rPr>
+                <w:rFonts w:ascii="Times New Roman" w:hAnsi="Times New Roman"/>
+                <w:noProof/>
+                <w:webHidden/>
+                <w:sz w:val="26"/>
+                <w:szCs w:val="26"/>
+              </w:rPr>
+              <w:instrText xml:space="preserve"> PAGEREF _Toc79148845 \h </w:instrText>
+            </w:r>
+            <w:r>
+              <w:rPr>
+                <w:rFonts w:ascii="Times New Roman" w:hAnsi="Times New Roman"/>
+                <w:noProof/>
+                <w:webHidden/>
+                <w:sz w:val="26"/>
+                <w:szCs w:val="26"/>
+              </w:rPr>
+            </w:r>
+            <w:r>
+              <w:rPr>
+                <w:rFonts w:ascii="Times New Roman" w:hAnsi="Times New Roman"/>
+                <w:noProof/>
+                <w:webHidden/>
+                <w:sz w:val="26"/>
+                <w:szCs w:val="26"/>
+              </w:rPr>
+              <w:fldChar w:fldCharType="separate"/>
+            </w:r>
+            <w:r>
+              <w:rPr>
+                <w:rFonts w:ascii="Times New Roman" w:hAnsi="Times New Roman"/>
+                <w:noProof/>
+                <w:webHidden/>
+                <w:sz w:val="26"/>
+                <w:szCs w:val="26"/>
+              </w:rPr>
+              <w:t>3</w:t>
+            </w:r>
+            <w:r>
+              <w:rPr>
+                <w:rFonts w:ascii="Times New Roman" w:hAnsi="Times New Roman"/>
+                <w:noProof/>
+                <w:webHidden/>
+                <w:sz w:val="26"/>
+                <w:szCs w:val="26"/>
+              </w:rPr>
+              <w:fldChar w:fldCharType="end"/>
+            </w:r>
+          </w:hyperlink>
+        </w:p>
+        <w:p>
+          <w:pPr>
+            <w:pStyle w:val="TOC1"/>
+            <w:tabs>
+              <w:tab w:val="right" w:leader="dot" w:pos="9350"/>
+            </w:tabs>
+            <w:rPr>
+              <w:rFonts w:ascii="Times New Roman" w:hAnsi="Times New Roman"/>
+              <w:noProof/>
+              <w:sz w:val="26"/>
+              <w:szCs w:val="26"/>
+            </w:rPr>
+          </w:pPr>
+          <w:hyperlink w:anchor="_Toc79148846" w:history="1">
+            <w:r>
+              <w:rPr>
+                <w:rStyle w:val="Hyperlink"/>
+                <w:rFonts w:ascii="Times New Roman" w:hAnsi="Times New Roman"/>
+                <w:noProof/>
+                <w:sz w:val="26"/>
+                <w:szCs w:val="26"/>
+              </w:rPr>
+              <w:t>3. Kịch bản giao tiếp của chương trình</w:t>
+            </w:r>
+            <w:r>
+              <w:rPr>
+                <w:rFonts w:ascii="Times New Roman" w:hAnsi="Times New Roman"/>
+                <w:noProof/>
+                <w:webHidden/>
+                <w:sz w:val="26"/>
+                <w:szCs w:val="26"/>
+              </w:rPr>
+              <w:tab/>
+            </w:r>
+            <w:r>
+              <w:rPr>
+                <w:rFonts w:ascii="Times New Roman" w:hAnsi="Times New Roman"/>
+                <w:noProof/>
+                <w:webHidden/>
+                <w:sz w:val="26"/>
+                <w:szCs w:val="26"/>
+              </w:rPr>
+              <w:fldChar w:fldCharType="begin"/>
+            </w:r>
+            <w:r>
+              <w:rPr>
+                <w:rFonts w:ascii="Times New Roman" w:hAnsi="Times New Roman"/>
+                <w:noProof/>
+                <w:webHidden/>
+                <w:sz w:val="26"/>
+                <w:szCs w:val="26"/>
+              </w:rPr>
+              <w:instrText xml:space="preserve"> PAGEREF _Toc79148846 \h </w:instrText>
+            </w:r>
+            <w:r>
+              <w:rPr>
+                <w:rFonts w:ascii="Times New Roman" w:hAnsi="Times New Roman"/>
+                <w:noProof/>
+                <w:webHidden/>
+                <w:sz w:val="26"/>
+                <w:szCs w:val="26"/>
+              </w:rPr>
+            </w:r>
+            <w:r>
+              <w:rPr>
+                <w:rFonts w:ascii="Times New Roman" w:hAnsi="Times New Roman"/>
+                <w:noProof/>
+                <w:webHidden/>
+                <w:sz w:val="26"/>
+                <w:szCs w:val="26"/>
+              </w:rPr>
+              <w:fldChar w:fldCharType="separate"/>
+            </w:r>
+            <w:r>
+              <w:rPr>
+                <w:rFonts w:ascii="Times New Roman" w:hAnsi="Times New Roman"/>
+                <w:noProof/>
+                <w:webHidden/>
+                <w:sz w:val="26"/>
+                <w:szCs w:val="26"/>
+              </w:rPr>
+              <w:t>4</w:t>
+            </w:r>
+            <w:r>
+              <w:rPr>
+                <w:rFonts w:ascii="Times New Roman" w:hAnsi="Times New Roman"/>
+                <w:noProof/>
+                <w:webHidden/>
+                <w:sz w:val="26"/>
+                <w:szCs w:val="26"/>
+              </w:rPr>
+              <w:fldChar w:fldCharType="end"/>
+            </w:r>
+          </w:hyperlink>
+        </w:p>
+        <w:p>
+          <w:pPr>
+            <w:pStyle w:val="TOC1"/>
+            <w:tabs>
+              <w:tab w:val="right" w:leader="dot" w:pos="9350"/>
+            </w:tabs>
+            <w:rPr>
+              <w:rFonts w:ascii="Times New Roman" w:hAnsi="Times New Roman"/>
+              <w:noProof/>
+              <w:sz w:val="26"/>
+              <w:szCs w:val="26"/>
+            </w:rPr>
+          </w:pPr>
+          <w:hyperlink w:anchor="_Toc79148847" w:history="1">
+            <w:r>
+              <w:rPr>
+                <w:rStyle w:val="Hyperlink"/>
+                <w:rFonts w:ascii="Times New Roman" w:hAnsi="Times New Roman"/>
+                <w:noProof/>
+                <w:sz w:val="26"/>
+                <w:szCs w:val="26"/>
+              </w:rPr>
+              <w:t>4. Hướng dẫn sử dụng</w:t>
+            </w:r>
+            <w:r>
+              <w:rPr>
+                <w:rFonts w:ascii="Times New Roman" w:hAnsi="Times New Roman"/>
+                <w:noProof/>
+                <w:webHidden/>
+                <w:sz w:val="26"/>
+                <w:szCs w:val="26"/>
+              </w:rPr>
+              <w:tab/>
+            </w:r>
+            <w:r>
+              <w:rPr>
+                <w:rFonts w:ascii="Times New Roman" w:hAnsi="Times New Roman"/>
+                <w:noProof/>
+                <w:webHidden/>
+                <w:sz w:val="26"/>
+                <w:szCs w:val="26"/>
+              </w:rPr>
+              <w:fldChar w:fldCharType="begin"/>
+            </w:r>
+            <w:r>
+              <w:rPr>
+                <w:rFonts w:ascii="Times New Roman" w:hAnsi="Times New Roman"/>
+                <w:noProof/>
+                <w:webHidden/>
+                <w:sz w:val="26"/>
+                <w:szCs w:val="26"/>
+              </w:rPr>
+              <w:instrText xml:space="preserve"> PAGEREF _Toc79148847 \h </w:instrText>
+            </w:r>
+            <w:r>
+              <w:rPr>
+                <w:rFonts w:ascii="Times New Roman" w:hAnsi="Times New Roman"/>
+                <w:noProof/>
+                <w:webHidden/>
+                <w:sz w:val="26"/>
+                <w:szCs w:val="26"/>
+              </w:rPr>
+            </w:r>
+            <w:r>
+              <w:rPr>
+                <w:rFonts w:ascii="Times New Roman" w:hAnsi="Times New Roman"/>
+                <w:noProof/>
+                <w:webHidden/>
+                <w:sz w:val="26"/>
+                <w:szCs w:val="26"/>
+              </w:rPr>
+              <w:fldChar w:fldCharType="separate"/>
+            </w:r>
+            <w:r>
+              <w:rPr>
+                <w:rFonts w:ascii="Times New Roman" w:hAnsi="Times New Roman"/>
+                <w:noProof/>
+                <w:webHidden/>
+                <w:sz w:val="26"/>
+                <w:szCs w:val="26"/>
+              </w:rPr>
+              <w:t>5</w:t>
+            </w:r>
+            <w:r>
+              <w:rPr>
+                <w:rFonts w:ascii="Times New Roman" w:hAnsi="Times New Roman"/>
+                <w:noProof/>
+                <w:webHidden/>
+                <w:sz w:val="26"/>
+                <w:szCs w:val="26"/>
+              </w:rPr>
+              <w:fldChar w:fldCharType="end"/>
+            </w:r>
+          </w:hyperlink>
+        </w:p>
+        <w:p>
+          <w:pPr>
+            <w:pStyle w:val="TOC1"/>
+            <w:tabs>
+              <w:tab w:val="right" w:leader="dot" w:pos="9350"/>
+            </w:tabs>
+            <w:rPr>
+              <w:rFonts w:ascii="Times New Roman" w:hAnsi="Times New Roman"/>
+              <w:noProof/>
+              <w:sz w:val="26"/>
+              <w:szCs w:val="26"/>
+            </w:rPr>
+          </w:pPr>
+          <w:hyperlink w:anchor="_Toc79148848" w:history="1">
+            <w:r>
+              <w:rPr>
+                <w:rStyle w:val="Hyperlink"/>
+                <w:rFonts w:ascii="Times New Roman" w:hAnsi="Times New Roman"/>
+                <w:noProof/>
+                <w:sz w:val="26"/>
+                <w:szCs w:val="26"/>
+              </w:rPr>
+              <w:t>5. Tài liệu tham khảo</w:t>
+            </w:r>
+            <w:r>
+              <w:rPr>
+                <w:rFonts w:ascii="Times New Roman" w:hAnsi="Times New Roman"/>
+                <w:noProof/>
+                <w:webHidden/>
+                <w:sz w:val="26"/>
+                <w:szCs w:val="26"/>
+              </w:rPr>
+              <w:tab/>
+            </w:r>
+            <w:r>
+              <w:rPr>
+                <w:rFonts w:ascii="Times New Roman" w:hAnsi="Times New Roman"/>
+                <w:noProof/>
+                <w:webHidden/>
+                <w:sz w:val="26"/>
+                <w:szCs w:val="26"/>
+              </w:rPr>
+              <w:fldChar w:fldCharType="begin"/>
+            </w:r>
+            <w:r>
+              <w:rPr>
+                <w:rFonts w:ascii="Times New Roman" w:hAnsi="Times New Roman"/>
+                <w:noProof/>
+                <w:webHidden/>
+                <w:sz w:val="26"/>
+                <w:szCs w:val="26"/>
+              </w:rPr>
+              <w:instrText xml:space="preserve"> PAGEREF _Toc79148848 \h </w:instrText>
+            </w:r>
+            <w:r>
+              <w:rPr>
+                <w:rFonts w:ascii="Times New Roman" w:hAnsi="Times New Roman"/>
+                <w:noProof/>
+                <w:webHidden/>
+                <w:sz w:val="26"/>
+                <w:szCs w:val="26"/>
+              </w:rPr>
+            </w:r>
+            <w:r>
+              <w:rPr>
+                <w:rFonts w:ascii="Times New Roman" w:hAnsi="Times New Roman"/>
+                <w:noProof/>
+                <w:webHidden/>
+                <w:sz w:val="26"/>
+                <w:szCs w:val="26"/>
+              </w:rPr>
+              <w:fldChar w:fldCharType="separate"/>
+            </w:r>
+            <w:r>
+              <w:rPr>
+                <w:rFonts w:ascii="Times New Roman" w:hAnsi="Times New Roman"/>
+                <w:noProof/>
+                <w:webHidden/>
+                <w:sz w:val="26"/>
+                <w:szCs w:val="26"/>
+              </w:rPr>
+              <w:t>9</w:t>
+            </w:r>
+            <w:r>
+              <w:rPr>
+                <w:rFonts w:ascii="Times New Roman" w:hAnsi="Times New Roman"/>
+                <w:noProof/>
+                <w:webHidden/>
+                <w:sz w:val="26"/>
+                <w:szCs w:val="26"/>
+              </w:rPr>
+              <w:fldChar w:fldCharType="end"/>
+            </w:r>
+          </w:hyperlink>
+        </w:p>
+        <w:p>
+          <w:r>
+            <w:rPr>
+              <w:rFonts w:ascii="Times New Roman" w:hAnsi="Times New Roman" w:cs="Times New Roman"/>
+              <w:noProof/>
+              <w:sz w:val="26"/>
+              <w:szCs w:val="26"/>
+            </w:rPr>
+            <w:fldChar w:fldCharType="end"/>
+          </w:r>
+        </w:p>
+      </w:sdtContent>
+    </w:sdt>
+    <w:p>
+      <w:pPr>
+        <w:tabs>
+          <w:tab w:val="left" w:pos="360"/>
+          <w:tab w:val="left" w:pos="4140"/>
+          <w:tab w:val="left" w:pos="7740"/>
+        </w:tabs>
+        <w:ind w:left="-900" w:right="-990"/>
+        <w:jc w:val="center"/>
+        <w:rPr>
+          <w:rFonts w:ascii="Times New Roman" w:hAnsi="Times New Roman" w:cs="Times New Roman"/>
+          <w:b/>
+          <w:bCs/>
+          <w:sz w:val="34"/>
+          <w:szCs w:val="34"/>
+        </w:rPr>
+      </w:pPr>
+    </w:p>
+    <w:p>
+      <w:pPr>
+        <w:tabs>
+          <w:tab w:val="left" w:pos="360"/>
+          <w:tab w:val="left" w:pos="4140"/>
+          <w:tab w:val="left" w:pos="7740"/>
+        </w:tabs>
+        <w:ind w:left="-900" w:right="-990"/>
+        <w:jc w:val="center"/>
+        <w:rPr>
+          <w:rFonts w:ascii="Times New Roman" w:hAnsi="Times New Roman" w:cs="Times New Roman"/>
+          <w:b/>
+          <w:bCs/>
+          <w:sz w:val="34"/>
+          <w:szCs w:val="34"/>
+        </w:rPr>
+      </w:pPr>
+    </w:p>
+    <w:p>
+      <w:pPr>
+        <w:tabs>
+          <w:tab w:val="left" w:pos="360"/>
+          <w:tab w:val="left" w:pos="4140"/>
+          <w:tab w:val="left" w:pos="7740"/>
+        </w:tabs>
+        <w:ind w:left="-900" w:right="-990"/>
+        <w:jc w:val="center"/>
+        <w:rPr>
+          <w:rFonts w:ascii="Times New Roman" w:hAnsi="Times New Roman" w:cs="Times New Roman"/>
+          <w:b/>
+          <w:bCs/>
+          <w:sz w:val="34"/>
+          <w:szCs w:val="34"/>
+        </w:rPr>
+      </w:pPr>
+    </w:p>
+    <w:p>
+      <w:pPr>
+        <w:tabs>
+          <w:tab w:val="left" w:pos="360"/>
+          <w:tab w:val="left" w:pos="4140"/>
+          <w:tab w:val="left" w:pos="7740"/>
+        </w:tabs>
+        <w:ind w:left="-900" w:right="-990"/>
+        <w:jc w:val="center"/>
+        <w:rPr>
+          <w:rFonts w:ascii="Times New Roman" w:hAnsi="Times New Roman" w:cs="Times New Roman"/>
+          <w:b/>
+          <w:bCs/>
+          <w:sz w:val="34"/>
+          <w:szCs w:val="34"/>
+        </w:rPr>
+      </w:pPr>
+    </w:p>
+    <w:p>
+      <w:pPr>
+        <w:tabs>
+          <w:tab w:val="left" w:pos="360"/>
+          <w:tab w:val="left" w:pos="4140"/>
+          <w:tab w:val="left" w:pos="7740"/>
+        </w:tabs>
+        <w:ind w:left="-900" w:right="-990"/>
+        <w:jc w:val="center"/>
+        <w:rPr>
+          <w:rFonts w:ascii="Times New Roman" w:hAnsi="Times New Roman" w:cs="Times New Roman"/>
+          <w:b/>
+          <w:bCs/>
+          <w:sz w:val="34"/>
+          <w:szCs w:val="34"/>
+        </w:rPr>
+      </w:pPr>
+    </w:p>
+    <w:p>
+      <w:pPr>
+        <w:tabs>
+          <w:tab w:val="left" w:pos="360"/>
+          <w:tab w:val="left" w:pos="4140"/>
+          <w:tab w:val="left" w:pos="7740"/>
+        </w:tabs>
+        <w:ind w:left="-900" w:right="-990"/>
+        <w:jc w:val="center"/>
+        <w:rPr>
+          <w:rFonts w:ascii="Times New Roman" w:hAnsi="Times New Roman" w:cs="Times New Roman"/>
+          <w:b/>
+          <w:bCs/>
+          <w:sz w:val="34"/>
+          <w:szCs w:val="34"/>
+        </w:rPr>
+      </w:pPr>
+    </w:p>
+    <w:p>
+      <w:pPr>
+        <w:tabs>
+          <w:tab w:val="left" w:pos="360"/>
+          <w:tab w:val="left" w:pos="4140"/>
+          <w:tab w:val="left" w:pos="7740"/>
+        </w:tabs>
+        <w:ind w:left="-900" w:right="-990"/>
+        <w:jc w:val="center"/>
+        <w:rPr>
+          <w:rFonts w:ascii="Times New Roman" w:hAnsi="Times New Roman" w:cs="Times New Roman"/>
+          <w:b/>
+          <w:bCs/>
+          <w:sz w:val="34"/>
+          <w:szCs w:val="34"/>
+        </w:rPr>
+      </w:pPr>
+    </w:p>
+    <w:p>
+      <w:pPr>
+        <w:tabs>
+          <w:tab w:val="left" w:pos="360"/>
+          <w:tab w:val="left" w:pos="4140"/>
+          <w:tab w:val="left" w:pos="7740"/>
+        </w:tabs>
+        <w:ind w:left="-900" w:right="-990"/>
+        <w:jc w:val="center"/>
+        <w:rPr>
+          <w:rFonts w:ascii="Times New Roman" w:hAnsi="Times New Roman" w:cs="Times New Roman"/>
+          <w:b/>
+          <w:bCs/>
+          <w:sz w:val="34"/>
+          <w:szCs w:val="34"/>
+        </w:rPr>
+      </w:pPr>
+    </w:p>
+    <w:p>
+      <w:pPr>
+        <w:tabs>
+          <w:tab w:val="left" w:pos="360"/>
+          <w:tab w:val="left" w:pos="4140"/>
+          <w:tab w:val="left" w:pos="7740"/>
+        </w:tabs>
+        <w:ind w:left="-900" w:right="-990"/>
+        <w:jc w:val="center"/>
+        <w:rPr>
+          <w:rFonts w:ascii="Times New Roman" w:hAnsi="Times New Roman" w:cs="Times New Roman"/>
+          <w:b/>
+          <w:bCs/>
+          <w:sz w:val="34"/>
+          <w:szCs w:val="34"/>
+        </w:rPr>
+      </w:pPr>
+    </w:p>
+    <w:p>
+      <w:pPr>
+        <w:tabs>
+          <w:tab w:val="left" w:pos="360"/>
+          <w:tab w:val="left" w:pos="4140"/>
+          <w:tab w:val="left" w:pos="7740"/>
+        </w:tabs>
+        <w:ind w:left="-900" w:right="-990"/>
+        <w:jc w:val="center"/>
+        <w:rPr>
+          <w:rFonts w:ascii="Times New Roman" w:hAnsi="Times New Roman" w:cs="Times New Roman"/>
+          <w:b/>
+          <w:bCs/>
+          <w:sz w:val="34"/>
+          <w:szCs w:val="34"/>
+        </w:rPr>
+      </w:pPr>
+    </w:p>
+    <w:p>
+      <w:pPr>
+        <w:tabs>
+          <w:tab w:val="left" w:pos="360"/>
+          <w:tab w:val="left" w:pos="4140"/>
+          <w:tab w:val="left" w:pos="7740"/>
+        </w:tabs>
+        <w:ind w:left="-900" w:right="-990"/>
+        <w:jc w:val="center"/>
+        <w:rPr>
+          <w:rFonts w:ascii="Times New Roman" w:hAnsi="Times New Roman" w:cs="Times New Roman"/>
+          <w:b/>
+          <w:bCs/>
+          <w:sz w:val="34"/>
+          <w:szCs w:val="34"/>
+        </w:rPr>
+      </w:pPr>
+    </w:p>
+    <w:p>
+      <w:pPr>
+        <w:tabs>
+          <w:tab w:val="left" w:pos="360"/>
+          <w:tab w:val="left" w:pos="4140"/>
+          <w:tab w:val="left" w:pos="7740"/>
+        </w:tabs>
+        <w:ind w:left="-900" w:right="-990"/>
+        <w:jc w:val="center"/>
+        <w:rPr>
+          <w:rFonts w:ascii="Times New Roman" w:hAnsi="Times New Roman" w:cs="Times New Roman"/>
+          <w:b/>
+          <w:bCs/>
+          <w:sz w:val="34"/>
+          <w:szCs w:val="34"/>
+        </w:rPr>
+      </w:pPr>
+    </w:p>
+    <w:p>
+      <w:pPr>
+        <w:tabs>
+          <w:tab w:val="left" w:pos="360"/>
+          <w:tab w:val="left" w:pos="4140"/>
+          <w:tab w:val="left" w:pos="7740"/>
+        </w:tabs>
+        <w:ind w:left="-900" w:right="-990"/>
+        <w:jc w:val="center"/>
+        <w:rPr>
+          <w:rFonts w:ascii="Times New Roman" w:hAnsi="Times New Roman" w:cs="Times New Roman"/>
+          <w:b/>
+          <w:bCs/>
+          <w:sz w:val="34"/>
+          <w:szCs w:val="34"/>
+        </w:rPr>
+      </w:pPr>
+    </w:p>
+    <w:p>
+      <w:pPr>
+        <w:tabs>
+          <w:tab w:val="left" w:pos="360"/>
+          <w:tab w:val="left" w:pos="4140"/>
+          <w:tab w:val="left" w:pos="7740"/>
+        </w:tabs>
+        <w:ind w:left="-900" w:right="-990"/>
+        <w:jc w:val="center"/>
+        <w:rPr>
+          <w:rFonts w:ascii="Times New Roman" w:hAnsi="Times New Roman" w:cs="Times New Roman"/>
+          <w:b/>
+          <w:bCs/>
+          <w:sz w:val="34"/>
+          <w:szCs w:val="34"/>
+        </w:rPr>
+      </w:pPr>
+    </w:p>
+    <w:p>
+      <w:pPr>
+        <w:tabs>
+          <w:tab w:val="left" w:pos="360"/>
+          <w:tab w:val="left" w:pos="4140"/>
+          <w:tab w:val="left" w:pos="7740"/>
+        </w:tabs>
+        <w:ind w:left="-900" w:right="-990"/>
+        <w:jc w:val="center"/>
+        <w:rPr>
+          <w:rFonts w:ascii="Times New Roman" w:hAnsi="Times New Roman" w:cs="Times New Roman"/>
+          <w:b/>
+          <w:bCs/>
+          <w:sz w:val="34"/>
+          <w:szCs w:val="34"/>
+        </w:rPr>
+      </w:pPr>
+    </w:p>
+    <w:p>
+      <w:pPr>
+        <w:tabs>
+          <w:tab w:val="left" w:pos="360"/>
+          <w:tab w:val="left" w:pos="4140"/>
+          <w:tab w:val="left" w:pos="7740"/>
+        </w:tabs>
+        <w:ind w:left="-900" w:right="-990"/>
+        <w:jc w:val="center"/>
+        <w:rPr>
+          <w:rFonts w:ascii="Times New Roman" w:hAnsi="Times New Roman" w:cs="Times New Roman"/>
+          <w:b/>
+          <w:bCs/>
+          <w:sz w:val="34"/>
+          <w:szCs w:val="34"/>
+        </w:rPr>
+      </w:pPr>
+    </w:p>
+    <w:p>
+      <w:pPr>
+        <w:tabs>
+          <w:tab w:val="left" w:pos="360"/>
+          <w:tab w:val="left" w:pos="4140"/>
+          <w:tab w:val="left" w:pos="7740"/>
+        </w:tabs>
+        <w:ind w:left="-900" w:right="-990"/>
+        <w:jc w:val="center"/>
+        <w:rPr>
+          <w:rFonts w:ascii="Times New Roman" w:hAnsi="Times New Roman" w:cs="Times New Roman"/>
+          <w:b/>
+          <w:bCs/>
+          <w:sz w:val="34"/>
+          <w:szCs w:val="34"/>
+        </w:rPr>
+      </w:pPr>
+    </w:p>
+    <w:p>
+      <w:pPr>
+        <w:pStyle w:val="Heading1"/>
+        <w:rPr>
+          <w:rFonts w:ascii="Times New Roman" w:hAnsi="Times New Roman" w:cs="Times New Roman"/>
+          <w:b/>
+          <w:bCs/>
+          <w:color w:val="000000" w:themeColor="text1"/>
+        </w:rPr>
+      </w:pPr>
+      <w:bookmarkStart w:id="1" w:name="_Toc79148844"/>
+      <w:r>
+        <w:rPr>
+          <w:rFonts w:ascii="Times New Roman" w:hAnsi="Times New Roman" w:cs="Times New Roman"/>
+          <w:b/>
+          <w:bCs/>
+          <w:color w:val="000000" w:themeColor="text1"/>
         </w:rPr>
         <w:lastRenderedPageBreak/>
         <w:t xml:space="preserve">1. </w:t>
@@ -806,8 +1677,7 @@
           <w:rFonts w:ascii="Times New Roman" w:hAnsi="Times New Roman" w:cs="Times New Roman"/>
           <w:b/>
           <w:bCs/>
-          <w:sz w:val="32"/>
-          <w:szCs w:val="32"/>
+          <w:color w:val="000000" w:themeColor="text1"/>
           <w:u w:val="single"/>
         </w:rPr>
         <w:t>Mục tiêu đồ án</w:t>
@@ -817,11 +1687,11 @@
           <w:rFonts w:ascii="Times New Roman" w:hAnsi="Times New Roman" w:cs="Times New Roman"/>
           <w:b/>
           <w:bCs/>
-          <w:sz w:val="32"/>
-          <w:szCs w:val="32"/>
+          <w:color w:val="000000" w:themeColor="text1"/>
         </w:rPr>
         <w:t>:</w:t>
       </w:r>
+      <w:bookmarkEnd w:id="1"/>
     </w:p>
     <w:p>
       <w:pPr>
@@ -909,27 +1779,21 @@
     </w:p>
     <w:p>
       <w:pPr>
-        <w:tabs>
-          <w:tab w:val="left" w:pos="360"/>
-          <w:tab w:val="left" w:pos="4140"/>
-          <w:tab w:val="left" w:pos="7740"/>
-        </w:tabs>
-        <w:jc w:val="both"/>
+        <w:pStyle w:val="Heading1"/>
         <w:rPr>
           <w:rFonts w:ascii="Times New Roman" w:hAnsi="Times New Roman" w:cs="Times New Roman"/>
           <w:b/>
           <w:bCs/>
-          <w:sz w:val="32"/>
-          <w:szCs w:val="32"/>
-        </w:rPr>
-      </w:pPr>
+          <w:color w:val="000000" w:themeColor="text1"/>
+        </w:rPr>
+      </w:pPr>
+      <w:bookmarkStart w:id="2" w:name="_Toc79148845"/>
       <w:r>
         <w:rPr>
           <w:rFonts w:ascii="Times New Roman" w:hAnsi="Times New Roman" w:cs="Times New Roman"/>
           <w:b/>
           <w:bCs/>
-          <w:sz w:val="32"/>
-          <w:szCs w:val="32"/>
+          <w:color w:val="000000" w:themeColor="text1"/>
         </w:rPr>
         <w:t xml:space="preserve">2. </w:t>
       </w:r>
@@ -938,8 +1802,7 @@
           <w:rFonts w:ascii="Times New Roman" w:hAnsi="Times New Roman" w:cs="Times New Roman"/>
           <w:b/>
           <w:bCs/>
-          <w:sz w:val="32"/>
-          <w:szCs w:val="32"/>
+          <w:color w:val="000000" w:themeColor="text1"/>
           <w:u w:val="single"/>
         </w:rPr>
         <w:t xml:space="preserve">Đánh giá mức độ hoàn thành </w:t>
@@ -949,8 +1812,7 @@
           <w:rFonts w:ascii="Times New Roman" w:hAnsi="Times New Roman" w:cs="Times New Roman"/>
           <w:b/>
           <w:bCs/>
-          <w:sz w:val="32"/>
-          <w:szCs w:val="32"/>
+          <w:color w:val="000000" w:themeColor="text1"/>
           <w:u w:val="single"/>
         </w:rPr>
         <w:t>và bảng phân chia công việc</w:t>
@@ -960,11 +1822,11 @@
           <w:rFonts w:ascii="Times New Roman" w:hAnsi="Times New Roman" w:cs="Times New Roman"/>
           <w:b/>
           <w:bCs/>
-          <w:sz w:val="32"/>
-          <w:szCs w:val="32"/>
+          <w:color w:val="000000" w:themeColor="text1"/>
         </w:rPr>
         <w:t>:</w:t>
       </w:r>
+      <w:bookmarkEnd w:id="2"/>
     </w:p>
     <w:p>
       <w:pPr>
@@ -2219,6 +3081,36 @@
               </w:rPr>
             </w:pPr>
           </w:p>
+          <w:p>
+            <w:pPr>
+              <w:tabs>
+                <w:tab w:val="left" w:pos="360"/>
+                <w:tab w:val="left" w:pos="4140"/>
+                <w:tab w:val="left" w:pos="7740"/>
+              </w:tabs>
+              <w:jc w:val="both"/>
+              <w:rPr>
+                <w:rFonts w:ascii="Times New Roman" w:hAnsi="Times New Roman" w:cs="Times New Roman"/>
+                <w:sz w:val="24"/>
+                <w:szCs w:val="24"/>
+              </w:rPr>
+            </w:pPr>
+          </w:p>
+          <w:p>
+            <w:pPr>
+              <w:tabs>
+                <w:tab w:val="left" w:pos="360"/>
+                <w:tab w:val="left" w:pos="4140"/>
+                <w:tab w:val="left" w:pos="7740"/>
+              </w:tabs>
+              <w:jc w:val="both"/>
+              <w:rPr>
+                <w:rFonts w:ascii="Times New Roman" w:hAnsi="Times New Roman" w:cs="Times New Roman"/>
+                <w:sz w:val="24"/>
+                <w:szCs w:val="24"/>
+              </w:rPr>
+            </w:pPr>
+          </w:p>
         </w:tc>
       </w:tr>
       <w:tr>
@@ -2979,26 +3871,21 @@
     </w:p>
     <w:p>
       <w:pPr>
-        <w:tabs>
-          <w:tab w:val="left" w:pos="360"/>
-          <w:tab w:val="left" w:pos="4140"/>
-          <w:tab w:val="left" w:pos="7740"/>
-        </w:tabs>
+        <w:pStyle w:val="Heading1"/>
         <w:rPr>
           <w:rFonts w:ascii="Times New Roman" w:hAnsi="Times New Roman" w:cs="Times New Roman"/>
           <w:b/>
           <w:bCs/>
-          <w:sz w:val="32"/>
-          <w:szCs w:val="32"/>
-        </w:rPr>
-      </w:pPr>
+          <w:color w:val="000000" w:themeColor="text1"/>
+        </w:rPr>
+      </w:pPr>
+      <w:bookmarkStart w:id="3" w:name="_Toc79148846"/>
       <w:r>
         <w:rPr>
           <w:rFonts w:ascii="Times New Roman" w:hAnsi="Times New Roman" w:cs="Times New Roman"/>
           <w:b/>
           <w:bCs/>
-          <w:sz w:val="32"/>
-          <w:szCs w:val="32"/>
+          <w:color w:val="000000" w:themeColor="text1"/>
         </w:rPr>
         <w:t xml:space="preserve">3. </w:t>
       </w:r>
@@ -3007,8 +3894,7 @@
           <w:rFonts w:ascii="Times New Roman" w:hAnsi="Times New Roman" w:cs="Times New Roman"/>
           <w:b/>
           <w:bCs/>
-          <w:sz w:val="32"/>
-          <w:szCs w:val="32"/>
+          <w:color w:val="000000" w:themeColor="text1"/>
           <w:u w:val="single"/>
         </w:rPr>
         <w:t>Kịch bản giao tiếp của chương trình</w:t>
@@ -3018,11 +3904,11 @@
           <w:rFonts w:ascii="Times New Roman" w:hAnsi="Times New Roman" w:cs="Times New Roman"/>
           <w:b/>
           <w:bCs/>
-          <w:sz w:val="32"/>
-          <w:szCs w:val="32"/>
+          <w:color w:val="000000" w:themeColor="text1"/>
         </w:rPr>
         <w:t>:</w:t>
       </w:r>
+      <w:bookmarkEnd w:id="3"/>
     </w:p>
     <w:p>
       <w:pPr>
@@ -3298,27 +4184,21 @@
     </w:p>
     <w:p>
       <w:pPr>
-        <w:tabs>
-          <w:tab w:val="left" w:pos="360"/>
-          <w:tab w:val="left" w:pos="4140"/>
-          <w:tab w:val="left" w:pos="7740"/>
-        </w:tabs>
-        <w:jc w:val="both"/>
+        <w:pStyle w:val="Heading1"/>
         <w:rPr>
           <w:rFonts w:ascii="Times New Roman" w:hAnsi="Times New Roman" w:cs="Times New Roman"/>
           <w:b/>
           <w:bCs/>
-          <w:sz w:val="32"/>
-          <w:szCs w:val="32"/>
-        </w:rPr>
-      </w:pPr>
+          <w:color w:val="000000" w:themeColor="text1"/>
+        </w:rPr>
+      </w:pPr>
+      <w:bookmarkStart w:id="4" w:name="_Toc79148847"/>
       <w:r>
         <w:rPr>
           <w:rFonts w:ascii="Times New Roman" w:hAnsi="Times New Roman" w:cs="Times New Roman"/>
           <w:b/>
           <w:bCs/>
-          <w:sz w:val="32"/>
-          <w:szCs w:val="32"/>
+          <w:color w:val="000000" w:themeColor="text1"/>
         </w:rPr>
         <w:t xml:space="preserve">4. </w:t>
       </w:r>
@@ -3327,8 +4207,7 @@
           <w:rFonts w:ascii="Times New Roman" w:hAnsi="Times New Roman" w:cs="Times New Roman"/>
           <w:b/>
           <w:bCs/>
-          <w:sz w:val="32"/>
-          <w:szCs w:val="32"/>
+          <w:color w:val="000000" w:themeColor="text1"/>
           <w:u w:val="single"/>
         </w:rPr>
         <w:t>Hướng dẫn sử dụng</w:t>
@@ -3338,11 +4217,11 @@
           <w:rFonts w:ascii="Times New Roman" w:hAnsi="Times New Roman" w:cs="Times New Roman"/>
           <w:b/>
           <w:bCs/>
-          <w:sz w:val="32"/>
-          <w:szCs w:val="32"/>
+          <w:color w:val="000000" w:themeColor="text1"/>
         </w:rPr>
         <w:t>:</w:t>
       </w:r>
+      <w:bookmarkEnd w:id="4"/>
     </w:p>
     <w:p>
       <w:pPr>
@@ -10004,6 +10883,45 @@
     </w:p>
     <w:p>
       <w:pPr>
+        <w:pStyle w:val="Heading1"/>
+        <w:rPr>
+          <w:rFonts w:ascii="Times New Roman" w:hAnsi="Times New Roman" w:cs="Times New Roman"/>
+          <w:color w:val="000000" w:themeColor="text1"/>
+        </w:rPr>
+      </w:pPr>
+      <w:bookmarkStart w:id="5" w:name="_Toc79148848"/>
+      <w:r>
+        <w:rPr>
+          <w:rFonts w:ascii="Times New Roman" w:hAnsi="Times New Roman" w:cs="Times New Roman"/>
+          <w:b/>
+          <w:bCs/>
+          <w:color w:val="000000" w:themeColor="text1"/>
+        </w:rPr>
+        <w:t xml:space="preserve">5. </w:t>
+      </w:r>
+      <w:r>
+        <w:rPr>
+          <w:rFonts w:ascii="Times New Roman" w:hAnsi="Times New Roman" w:cs="Times New Roman"/>
+          <w:b/>
+          <w:bCs/>
+          <w:color w:val="000000" w:themeColor="text1"/>
+          <w:u w:val="single"/>
+        </w:rPr>
+        <w:t>Tài liệu tham khảo</w:t>
+      </w:r>
+      <w:r>
+        <w:rPr>
+          <w:rFonts w:ascii="Times New Roman" w:hAnsi="Times New Roman" w:cs="Times New Roman"/>
+          <w:b/>
+          <w:bCs/>
+          <w:color w:val="000000" w:themeColor="text1"/>
+        </w:rPr>
+        <w:t>:</w:t>
+      </w:r>
+      <w:bookmarkEnd w:id="5"/>
+    </w:p>
+    <w:p>
+      <w:pPr>
         <w:tabs>
           <w:tab w:val="left" w:pos="360"/>
           <w:tab w:val="left" w:pos="4140"/>
@@ -10012,40 +10930,36 @@
         <w:jc w:val="both"/>
         <w:rPr>
           <w:rFonts w:ascii="Times New Roman" w:hAnsi="Times New Roman" w:cs="Times New Roman"/>
-          <w:sz w:val="32"/>
-          <w:szCs w:val="32"/>
+          <w:sz w:val="24"/>
+          <w:szCs w:val="24"/>
         </w:rPr>
       </w:pPr>
       <w:r>
         <w:rPr>
           <w:rFonts w:ascii="Times New Roman" w:hAnsi="Times New Roman" w:cs="Times New Roman"/>
-          <w:b/>
-          <w:bCs/>
-          <w:sz w:val="32"/>
-          <w:szCs w:val="32"/>
-        </w:rPr>
-        <w:t xml:space="preserve">5. </w:t>
+          <w:sz w:val="24"/>
+          <w:szCs w:val="24"/>
+        </w:rPr>
+        <w:t xml:space="preserve">- Thiết lập kết nối TCP: </w:t>
       </w:r>
+      <w:hyperlink r:id="rId17" w:history="1">
+        <w:r>
+          <w:rPr>
+            <w:rStyle w:val="Hyperlink"/>
+            <w:rFonts w:ascii="Times New Roman" w:hAnsi="Times New Roman" w:cs="Times New Roman"/>
+            <w:sz w:val="24"/>
+            <w:szCs w:val="24"/>
+          </w:rPr>
+          <w:t>https://realpython.com/python-sockets/</w:t>
+        </w:r>
+      </w:hyperlink>
       <w:r>
         <w:rPr>
           <w:rFonts w:ascii="Times New Roman" w:hAnsi="Times New Roman" w:cs="Times New Roman"/>
-          <w:b/>
-          <w:bCs/>
-          <w:sz w:val="32"/>
-          <w:szCs w:val="32"/>
-          <w:u w:val="single"/>
-        </w:rPr>
-        <w:t>Tài liệu tham khảo</w:t>
-      </w:r>
-      <w:r>
-        <w:rPr>
-          <w:rFonts w:ascii="Times New Roman" w:hAnsi="Times New Roman" w:cs="Times New Roman"/>
-          <w:b/>
-          <w:bCs/>
-          <w:sz w:val="32"/>
-          <w:szCs w:val="32"/>
-        </w:rPr>
-        <w:t>:</w:t>
+          <w:sz w:val="24"/>
+          <w:szCs w:val="24"/>
+        </w:rPr>
+        <w:t xml:space="preserve"> (TCP Sockets)</w:t>
       </w:r>
     </w:p>
     <w:p>
@@ -10062,9 +10976,179 @@
           <w:szCs w:val="24"/>
         </w:rPr>
       </w:pPr>
+      <w:r>
+        <w:rPr>
+          <w:rFonts w:ascii="Times New Roman" w:hAnsi="Times New Roman" w:cs="Times New Roman"/>
+          <w:sz w:val="24"/>
+          <w:szCs w:val="24"/>
+        </w:rPr>
+        <w:t xml:space="preserve">- Nhập xuất file trong Python phục vụ cho phần đăng nhập và đăng kí: </w:t>
+      </w:r>
+      <w:hyperlink r:id="rId18" w:history="1">
+        <w:r>
+          <w:rPr>
+            <w:rStyle w:val="Hyperlink"/>
+            <w:rFonts w:ascii="Times New Roman" w:hAnsi="Times New Roman" w:cs="Times New Roman"/>
+            <w:sz w:val="24"/>
+            <w:szCs w:val="24"/>
+          </w:rPr>
+          <w:t>https://viblo.asia/p/thao-tac-voi-file-trong-python-zb7vDVqQMjKd</w:t>
+        </w:r>
+      </w:hyperlink>
+    </w:p>
+    <w:p>
+      <w:pPr>
+        <w:tabs>
+          <w:tab w:val="left" w:pos="360"/>
+          <w:tab w:val="left" w:pos="4140"/>
+          <w:tab w:val="left" w:pos="7740"/>
+        </w:tabs>
+        <w:jc w:val="both"/>
+        <w:rPr>
+          <w:rFonts w:ascii="Times New Roman" w:hAnsi="Times New Roman" w:cs="Times New Roman"/>
+          <w:sz w:val="24"/>
+          <w:szCs w:val="24"/>
+        </w:rPr>
+      </w:pPr>
+      <w:r>
+        <w:rPr>
+          <w:rFonts w:ascii="Times New Roman" w:hAnsi="Times New Roman" w:cs="Times New Roman"/>
+          <w:sz w:val="24"/>
+          <w:szCs w:val="24"/>
+        </w:rPr>
+        <w:lastRenderedPageBreak/>
+        <w:t xml:space="preserve">- Cách sử dụng biến toàn cục (global): </w:t>
+      </w:r>
+      <w:hyperlink r:id="rId19" w:history="1">
+        <w:r>
+          <w:rPr>
+            <w:rStyle w:val="Hyperlink"/>
+            <w:rFonts w:ascii="Times New Roman" w:hAnsi="Times New Roman" w:cs="Times New Roman"/>
+            <w:sz w:val="24"/>
+            <w:szCs w:val="24"/>
+          </w:rPr>
+          <w:t>https://stackoverflow.com/questions/423379/using-global-variables-in-a-function</w:t>
+        </w:r>
+      </w:hyperlink>
+    </w:p>
+    <w:p>
+      <w:pPr>
+        <w:tabs>
+          <w:tab w:val="left" w:pos="360"/>
+          <w:tab w:val="left" w:pos="4140"/>
+          <w:tab w:val="left" w:pos="7740"/>
+        </w:tabs>
+        <w:rPr>
+          <w:rFonts w:ascii="Times New Roman" w:hAnsi="Times New Roman" w:cs="Times New Roman"/>
+          <w:sz w:val="24"/>
+          <w:szCs w:val="24"/>
+        </w:rPr>
+      </w:pPr>
+      <w:r>
+        <w:rPr>
+          <w:rFonts w:ascii="Times New Roman" w:hAnsi="Times New Roman" w:cs="Times New Roman"/>
+          <w:sz w:val="24"/>
+          <w:szCs w:val="24"/>
+        </w:rPr>
+        <w:t xml:space="preserve">- Bảng quy định tên viết tắt của 63 tỉnh thành ở Việt Nam: </w:t>
+      </w:r>
+      <w:hyperlink r:id="rId20" w:history="1">
+        <w:r>
+          <w:rPr>
+            <w:rStyle w:val="Hyperlink"/>
+            <w:rFonts w:ascii="Times New Roman" w:hAnsi="Times New Roman" w:cs="Times New Roman"/>
+            <w:sz w:val="24"/>
+            <w:szCs w:val="24"/>
+          </w:rPr>
+          <w:t>https://vi.wikipedia.org/wiki/B%E1%BA%A3n_m%E1%BA%ABu:K%C3%BD_ki%E1%BB%87u_quy_%C6%B0%E1%BB%9Bc_c%C3%A1c_t%E1%BB%89nh_th%C3%A0nh_Vi%E1%BB%87t_Nam</w:t>
+        </w:r>
+      </w:hyperlink>
+    </w:p>
+    <w:p>
+      <w:pPr>
+        <w:tabs>
+          <w:tab w:val="left" w:pos="360"/>
+          <w:tab w:val="left" w:pos="4140"/>
+          <w:tab w:val="left" w:pos="7740"/>
+        </w:tabs>
+        <w:jc w:val="both"/>
+        <w:rPr>
+          <w:rFonts w:ascii="Times New Roman" w:hAnsi="Times New Roman" w:cs="Times New Roman"/>
+          <w:sz w:val="24"/>
+          <w:szCs w:val="24"/>
+        </w:rPr>
+      </w:pPr>
+      <w:r>
+        <w:rPr>
+          <w:rFonts w:ascii="Times New Roman" w:hAnsi="Times New Roman" w:cs="Times New Roman"/>
+          <w:sz w:val="24"/>
+          <w:szCs w:val="24"/>
+        </w:rPr>
+        <w:t>- Cách làm GUI bằng tkinter trong Python</w:t>
+      </w:r>
+      <w:r>
+        <w:rPr>
+          <w:rFonts w:ascii="Times New Roman" w:hAnsi="Times New Roman" w:cs="Times New Roman"/>
+          <w:sz w:val="24"/>
+          <w:szCs w:val="24"/>
+        </w:rPr>
+        <w:t xml:space="preserve"> + phần đăng nhập</w:t>
+      </w:r>
+      <w:r>
+        <w:rPr>
+          <w:rFonts w:ascii="Times New Roman" w:hAnsi="Times New Roman" w:cs="Times New Roman"/>
+          <w:sz w:val="24"/>
+          <w:szCs w:val="24"/>
+        </w:rPr>
+        <w:t>:</w:t>
+      </w:r>
+      <w:r>
+        <w:t xml:space="preserve"> </w:t>
+      </w:r>
+      <w:hyperlink r:id="rId21" w:history="1">
+        <w:r>
+          <w:rPr>
+            <w:rStyle w:val="Hyperlink"/>
+            <w:rFonts w:ascii="Times New Roman" w:hAnsi="Times New Roman" w:cs="Times New Roman"/>
+            <w:sz w:val="24"/>
+            <w:szCs w:val="24"/>
+          </w:rPr>
+          <w:t>https://pythonexamples.org/python-tkinter-login-form/</w:t>
+        </w:r>
+      </w:hyperlink>
+    </w:p>
+    <w:p>
+      <w:pPr>
+        <w:tabs>
+          <w:tab w:val="left" w:pos="360"/>
+          <w:tab w:val="left" w:pos="4140"/>
+          <w:tab w:val="left" w:pos="7740"/>
+        </w:tabs>
+        <w:jc w:val="both"/>
+        <w:rPr>
+          <w:rFonts w:ascii="Times New Roman" w:hAnsi="Times New Roman" w:cs="Times New Roman"/>
+          <w:sz w:val="24"/>
+          <w:szCs w:val="24"/>
+        </w:rPr>
+      </w:pPr>
+    </w:p>
+    <w:p>
+      <w:pPr>
+        <w:tabs>
+          <w:tab w:val="left" w:pos="360"/>
+          <w:tab w:val="left" w:pos="4140"/>
+          <w:tab w:val="left" w:pos="7740"/>
+        </w:tabs>
+        <w:jc w:val="both"/>
+        <w:rPr>
+          <w:rFonts w:ascii="Times New Roman" w:hAnsi="Times New Roman" w:cs="Times New Roman"/>
+          <w:sz w:val="24"/>
+          <w:szCs w:val="24"/>
+        </w:rPr>
+      </w:pPr>
     </w:p>
     <w:sectPr>
-      <w:footerReference w:type="default" r:id="rId17"/>
+      <w:footerReference w:type="default" r:id="rId22"/>
       <w:pgSz w:w="12240" w:h="15840"/>
       <w:pgMar w:top="900" w:right="1440" w:bottom="1620" w:left="1440" w:header="720" w:footer="720" w:gutter="0"/>
       <w:pgBorders w:display="firstPage" w:offsetFrom="page">

</xml_diff>